<commit_message>
Starting a New Article for August
</commit_message>
<xml_diff>
--- a/Articles/2025/1-Blender-Continued/7-Loop-Tools/8-Space/Write Up.docx
+++ b/Articles/2025/1-Blender-Continued/7-Loop-Tools/8-Space/Write Up.docx
@@ -8,6 +8,24 @@
       </w:pPr>
       <w:r>
         <w:t>Write Up</w:t>
+      </w:r>
+    </w:p>
+    <w:p>
+      <w:r>
+        <w:t>This last tool inside of Blender’s Loop tool add-on, is called Space. The Space tool, will take a range of vertices and attempt to space them out evenly. This is a fairly simple procedure, and will help to guide you in the direction of spacing out some wayward vertices.</w:t>
+      </w:r>
+    </w:p>
+    <w:p>
+      <w:r>
+        <w:t>So, if you would like to learn a bit more about this then please join us for our brand-new article entitled:</w:t>
+      </w:r>
+    </w:p>
+    <w:p>
+      <w:pPr>
+        <w:pStyle w:val="Heading1"/>
+      </w:pPr>
+      <w:r>
+        <w:t>8-Space</w:t>
       </w:r>
     </w:p>
     <w:p/>

</xml_diff>